<commit_message>
updated resume on my site
</commit_message>
<xml_diff>
--- a/JMcKee_Resume_01_2025.docx
+++ b/JMcKee_Resume_01_2025.docx
@@ -371,13 +371,33 @@
         <w:t xml:space="preserve"> Framework 4.7</w:t>
       </w:r>
       <w:r>
-        <w:t>, Bootstrap, CSS, JavaScript, ASP.NET Web Forms, Golang, Oracle Database, SQL Server, Postman, Docker, Git/GitHub, Visual Studio, and VS Code. We are encouraged constantly to learn</w:t>
+        <w:t>, Bootstrap, CSS, JavaScript, ASP.NET Web Forms,</w:t>
+      </w:r>
+      <w:r>
+        <w:t xml:space="preserve"> Node.js, Express.js, EJS,</w:t>
+      </w:r>
+      <w:r>
+        <w:t xml:space="preserve"> Golang, Oracle Database, SQL Server, Postman, Docker, Git/GitHub, Visual Studio, and VS Code. We are encouraged constantly to learn</w:t>
       </w:r>
       <w:r>
         <w:t xml:space="preserve"> </w:t>
       </w:r>
       <w:r>
         <w:t xml:space="preserve">new technologies to update and upgrade the CRM. </w:t>
+      </w:r>
+      <w:r>
+        <w:t>Built out from scratch a collections management system utilizing</w:t>
+      </w:r>
+      <w:r>
+        <w:t xml:space="preserve"> Bootstrap, CSS, JavaScript, </w:t>
+      </w:r>
+      <w:bookmarkStart w:id="0" w:name="_GoBack"/>
+      <w:bookmarkEnd w:id="0"/>
+      <w:r>
+        <w:t>Node.js, Express.js, EJS,</w:t>
+      </w:r>
+      <w:r>
+        <w:t xml:space="preserve"> Golang, Oracle Database, SQL Server, Postman, Docker, Git/GitHub, Visual Studio, and VS Code.</w:t>
       </w:r>
     </w:p>
     <w:p>
@@ -830,12 +850,7 @@
         </w:rPr>
       </w:pPr>
       <w:r>
-        <w:t>Safe Home Security</w:t>
-      </w:r>
-      <w:bookmarkStart w:id="0" w:name="_GoBack"/>
-      <w:bookmarkEnd w:id="0"/>
-      <w:r>
-        <w:t xml:space="preserve"> </w:t>
+        <w:t xml:space="preserve">Safe Home Security </w:t>
       </w:r>
       <w:r>
         <w:t>Collections Management System</w:t>

</xml_diff>